<commit_message>
Adaptation to run locally
</commit_message>
<xml_diff>
--- a/output/TESTE.docx
+++ b/output/TESTE.docx
@@ -1,10 +1,8 @@
 
 <file path=word/document.xml><?xml version="1.0" encoding="utf-8"?>
-<w:document xmlns:wpc="http://schemas.microsoft.com/office/word/2010/wordprocessingCanvas" xmlns:mc="http://schemas.openxmlformats.org/markup-compatibility/2006" xmlns:o="urn:schemas-microsoft-com:office:office" xmlns:r="http://schemas.openxmlformats.org/officeDocument/2006/relationships" xmlns:m="http://schemas.openxmlformats.org/officeDocument/2006/math" xmlns:v="urn:schemas-microsoft-com:vml" xmlns:wp14="http://schemas.microsoft.com/office/word/2010/wordprocessingDrawing" xmlns:wp="http://schemas.openxmlformats.org/drawingml/2006/wordprocessingDrawing" xmlns:w10="urn:schemas-microsoft-com:office:word" xmlns:w="http://schemas.openxmlformats.org/wordprocessingml/2006/main" xmlns:w14="http://schemas.microsoft.com/office/word/2010/wordml" xmlns:w15="http://schemas.microsoft.com/office/word/2012/wordml" xmlns:wpg="http://schemas.microsoft.com/office/word/2010/wordprocessingGroup" xmlns:wpi="http://schemas.microsoft.com/office/word/2010/wordprocessingInk" xmlns:wne="http://schemas.microsoft.com/office/word/2006/wordml" xmlns:wps="http://schemas.microsoft.com/office/word/2010/wordprocessingShape" mc:Ignorable="w14 w15 wp14">
+<w:document xmlns:wpc="http://schemas.microsoft.com/office/word/2010/wordprocessingCanvas" xmlns:cx="http://schemas.microsoft.com/office/drawing/2014/chartex" xmlns:cx1="http://schemas.microsoft.com/office/drawing/2015/9/8/chartex" xmlns:cx2="http://schemas.microsoft.com/office/drawing/2015/10/21/chartex" xmlns:cx3="http://schemas.microsoft.com/office/drawing/2016/5/9/chartex" xmlns:cx4="http://schemas.microsoft.com/office/drawing/2016/5/10/chartex" xmlns:cx5="http://schemas.microsoft.com/office/drawing/2016/5/11/chartex" xmlns:cx6="http://schemas.microsoft.com/office/drawing/2016/5/12/chartex" xmlns:cx7="http://schemas.microsoft.com/office/drawing/2016/5/13/chartex" xmlns:cx8="http://schemas.microsoft.com/office/drawing/2016/5/14/chartex" xmlns:mc="http://schemas.openxmlformats.org/markup-compatibility/2006" xmlns:aink="http://schemas.microsoft.com/office/drawing/2016/ink" xmlns:am3d="http://schemas.microsoft.com/office/drawing/2017/model3d" xmlns:o="urn:schemas-microsoft-com:office:office" xmlns:oel="http://schemas.microsoft.com/office/2019/extlst" xmlns:r="http://schemas.openxmlformats.org/officeDocument/2006/relationships" xmlns:m="http://schemas.openxmlformats.org/officeDocument/2006/math" xmlns:v="urn:schemas-microsoft-com:vml" xmlns:wp14="http://schemas.microsoft.com/office/word/2010/wordprocessingDrawing" xmlns:wp="http://schemas.openxmlformats.org/drawingml/2006/wordprocessingDrawing" xmlns:w10="urn:schemas-microsoft-com:office:word" xmlns:w="http://schemas.openxmlformats.org/wordprocessingml/2006/main" xmlns:w14="http://schemas.microsoft.com/office/word/2010/wordml" xmlns:w15="http://schemas.microsoft.com/office/word/2012/wordml" xmlns:w16cex="http://schemas.microsoft.com/office/word/2018/wordml/cex" xmlns:w16cid="http://schemas.microsoft.com/office/word/2016/wordml/cid" xmlns:w16="http://schemas.microsoft.com/office/word/2018/wordml" xmlns:w16du="http://schemas.microsoft.com/office/word/2023/wordml/word16du" xmlns:w16sdtdh="http://schemas.microsoft.com/office/word/2020/wordml/sdtdatahash" xmlns:w16sdtfl="http://schemas.microsoft.com/office/word/2024/wordml/sdtformatlock" xmlns:w16se="http://schemas.microsoft.com/office/word/2015/wordml/symex" xmlns:wpg="http://schemas.microsoft.com/office/word/2010/wordprocessingGroup" xmlns:wpi="http://schemas.microsoft.com/office/word/2010/wordprocessingInk" xmlns:wne="http://schemas.microsoft.com/office/word/2006/wordml" xmlns:wps="http://schemas.microsoft.com/office/word/2010/wordprocessingShape" mc:Ignorable="w14 w15 w16se w16cid w16 w16cex w16sdtdh w16sdtfl w16du wp14">
   <w:body>
     <w:p>
-      <w:bookmarkStart w:id="0" w:name="_GoBack"/>
-      <w:bookmarkEnd w:id="0"/>
       <w:r>
         <w:t>TESTE</w:t>
       </w:r>
@@ -31,7 +29,7 @@
 </file>
 
 <file path=word/styles.xml><?xml version="1.0" encoding="utf-8"?>
-<w:styles xmlns:mc="http://schemas.openxmlformats.org/markup-compatibility/2006" xmlns:r="http://schemas.openxmlformats.org/officeDocument/2006/relationships" xmlns:w="http://schemas.openxmlformats.org/wordprocessingml/2006/main" xmlns:w14="http://schemas.microsoft.com/office/word/2010/wordml" xmlns:w15="http://schemas.microsoft.com/office/word/2012/wordml" mc:Ignorable="w14 w15">
+<w:styles xmlns:mc="http://schemas.openxmlformats.org/markup-compatibility/2006" xmlns:r="http://schemas.openxmlformats.org/officeDocument/2006/relationships" xmlns:w="http://schemas.openxmlformats.org/wordprocessingml/2006/main" xmlns:w14="http://schemas.microsoft.com/office/word/2010/wordml" xmlns:w15="http://schemas.microsoft.com/office/word/2012/wordml" xmlns:w16cex="http://schemas.microsoft.com/office/word/2018/wordml/cex" xmlns:w16cid="http://schemas.microsoft.com/office/word/2016/wordml/cid" xmlns:w16="http://schemas.microsoft.com/office/word/2018/wordml" xmlns:w16du="http://schemas.microsoft.com/office/word/2023/wordml/word16du" xmlns:w16sdtdh="http://schemas.microsoft.com/office/word/2020/wordml/sdtdatahash" xmlns:w16sdtfl="http://schemas.microsoft.com/office/word/2024/wordml/sdtformatlock" xmlns:w16se="http://schemas.microsoft.com/office/word/2015/wordml/symex" mc:Ignorable="w14 w15 w16se w16cid w16 w16cex w16sdtdh w16sdtfl w16du">
   <w:docDefaults>
     <w:rPrDefault>
       <w:rPr>
@@ -41,7 +39,7 @@
     </w:rPrDefault>
     <w:pPrDefault/>
   </w:docDefaults>
-  <w:latentStyles w:defLockedState="0" w:defUIPriority="99" w:defSemiHidden="0" w:defUnhideWhenUsed="0" w:defQFormat="0" w:count="371">
+  <w:latentStyles w:defLockedState="0" w:defUIPriority="99" w:defSemiHidden="0" w:defUnhideWhenUsed="0" w:defQFormat="0" w:count="376">
     <w:lsdException w:name="Normal" w:uiPriority="0" w:qFormat="1"/>
     <w:lsdException w:name="heading 1" w:uiPriority="9" w:qFormat="1"/>
     <w:lsdException w:name="heading 2" w:semiHidden="1" w:uiPriority="9" w:unhideWhenUsed="1" w:qFormat="1"/>
@@ -413,6 +411,11 @@
     <w:lsdException w:name="List Table 5 Dark Accent 6" w:uiPriority="50"/>
     <w:lsdException w:name="List Table 6 Colorful Accent 6" w:uiPriority="51"/>
     <w:lsdException w:name="List Table 7 Colorful Accent 6" w:uiPriority="52"/>
+    <w:lsdException w:name="Mention" w:semiHidden="1" w:unhideWhenUsed="1"/>
+    <w:lsdException w:name="Smart Hyperlink" w:semiHidden="1" w:unhideWhenUsed="1"/>
+    <w:lsdException w:name="Hashtag" w:semiHidden="1" w:unhideWhenUsed="1"/>
+    <w:lsdException w:name="Unresolved Mention" w:semiHidden="1" w:unhideWhenUsed="1"/>
+    <w:lsdException w:name="Smart Link" w:semiHidden="1" w:unhideWhenUsed="1"/>
   </w:latentStyles>
   <w:style w:type="paragraph" w:default="1" w:styleId="Normal">
     <w:name w:val="Normal"/>
@@ -469,7 +472,7 @@
 <file path=word/theme/theme1.xml><?xml version="1.0" encoding="utf-8"?>
 <a:theme xmlns:a="http://schemas.openxmlformats.org/drawingml/2006/main" name="Tema do Office">
   <a:themeElements>
-    <a:clrScheme name="Escritório">
+    <a:clrScheme name="Office">
       <a:dk1>
         <a:sysClr val="windowText" lastClr="000000"/>
       </a:dk1>
@@ -477,44 +480,44 @@
         <a:sysClr val="window" lastClr="FFFFFF"/>
       </a:lt1>
       <a:dk2>
-        <a:srgbClr val="44546A"/>
+        <a:srgbClr val="0E2841"/>
       </a:dk2>
       <a:lt2>
-        <a:srgbClr val="E7E6E6"/>
+        <a:srgbClr val="E8E8E8"/>
       </a:lt2>
       <a:accent1>
-        <a:srgbClr val="5B9BD5"/>
+        <a:srgbClr val="156082"/>
       </a:accent1>
       <a:accent2>
-        <a:srgbClr val="ED7D31"/>
+        <a:srgbClr val="E97132"/>
       </a:accent2>
       <a:accent3>
-        <a:srgbClr val="A5A5A5"/>
+        <a:srgbClr val="196B24"/>
       </a:accent3>
       <a:accent4>
-        <a:srgbClr val="FFC000"/>
+        <a:srgbClr val="0F9ED5"/>
       </a:accent4>
       <a:accent5>
-        <a:srgbClr val="4472C4"/>
+        <a:srgbClr val="A02B93"/>
       </a:accent5>
       <a:accent6>
-        <a:srgbClr val="70AD47"/>
+        <a:srgbClr val="4EA72E"/>
       </a:accent6>
       <a:hlink>
-        <a:srgbClr val="0563C1"/>
+        <a:srgbClr val="467886"/>
       </a:hlink>
       <a:folHlink>
-        <a:srgbClr val="954F72"/>
+        <a:srgbClr val="96607D"/>
       </a:folHlink>
     </a:clrScheme>
-    <a:fontScheme name="Escritório">
+    <a:fontScheme name="Office">
       <a:majorFont>
-        <a:latin typeface="Calibri Light" panose="020F0302020204030204"/>
+        <a:latin typeface="Aptos Display" panose="02110004020202020204"/>
         <a:ea typeface=""/>
         <a:cs typeface=""/>
-        <a:font script="Jpan" typeface="ＭＳ ゴシック"/>
+        <a:font script="Jpan" typeface="游ゴシック Light"/>
         <a:font script="Hang" typeface="맑은 고딕"/>
-        <a:font script="Hans" typeface="宋体"/>
+        <a:font script="Hans" typeface="等线 Light"/>
         <a:font script="Hant" typeface="新細明體"/>
         <a:font script="Arab" typeface="Times New Roman"/>
         <a:font script="Hebr" typeface="Times New Roman"/>
@@ -542,14 +545,31 @@
         <a:font script="Viet" typeface="Times New Roman"/>
         <a:font script="Uigh" typeface="Microsoft Uighur"/>
         <a:font script="Geor" typeface="Sylfaen"/>
+        <a:font script="Armn" typeface="Arial"/>
+        <a:font script="Bugi" typeface="Leelawadee UI"/>
+        <a:font script="Bopo" typeface="Microsoft JhengHei"/>
+        <a:font script="Java" typeface="Javanese Text"/>
+        <a:font script="Lisu" typeface="Segoe UI"/>
+        <a:font script="Mymr" typeface="Myanmar Text"/>
+        <a:font script="Nkoo" typeface="Ebrima"/>
+        <a:font script="Olck" typeface="Nirmala UI"/>
+        <a:font script="Osma" typeface="Ebrima"/>
+        <a:font script="Phag" typeface="Phagspa"/>
+        <a:font script="Syrn" typeface="Estrangelo Edessa"/>
+        <a:font script="Syrj" typeface="Estrangelo Edessa"/>
+        <a:font script="Syre" typeface="Estrangelo Edessa"/>
+        <a:font script="Sora" typeface="Nirmala UI"/>
+        <a:font script="Tale" typeface="Microsoft Tai Le"/>
+        <a:font script="Talu" typeface="Microsoft New Tai Lue"/>
+        <a:font script="Tfng" typeface="Ebrima"/>
       </a:majorFont>
       <a:minorFont>
-        <a:latin typeface="Calibri" panose="020F0502020204030204"/>
+        <a:latin typeface="Aptos" panose="02110004020202020204"/>
         <a:ea typeface=""/>
         <a:cs typeface=""/>
-        <a:font script="Jpan" typeface="ＭＳ 明朝"/>
+        <a:font script="Jpan" typeface="游明朝"/>
         <a:font script="Hang" typeface="맑은 고딕"/>
-        <a:font script="Hans" typeface="宋体"/>
+        <a:font script="Hans" typeface="等线"/>
         <a:font script="Hant" typeface="新細明體"/>
         <a:font script="Arab" typeface="Arial"/>
         <a:font script="Hebr" typeface="Arial"/>
@@ -577,9 +597,26 @@
         <a:font script="Viet" typeface="Arial"/>
         <a:font script="Uigh" typeface="Microsoft Uighur"/>
         <a:font script="Geor" typeface="Sylfaen"/>
+        <a:font script="Armn" typeface="Arial"/>
+        <a:font script="Bugi" typeface="Leelawadee UI"/>
+        <a:font script="Bopo" typeface="Microsoft JhengHei"/>
+        <a:font script="Java" typeface="Javanese Text"/>
+        <a:font script="Lisu" typeface="Segoe UI"/>
+        <a:font script="Mymr" typeface="Myanmar Text"/>
+        <a:font script="Nkoo" typeface="Ebrima"/>
+        <a:font script="Olck" typeface="Nirmala UI"/>
+        <a:font script="Osma" typeface="Ebrima"/>
+        <a:font script="Phag" typeface="Phagspa"/>
+        <a:font script="Syrn" typeface="Estrangelo Edessa"/>
+        <a:font script="Syrj" typeface="Estrangelo Edessa"/>
+        <a:font script="Syre" typeface="Estrangelo Edessa"/>
+        <a:font script="Sora" typeface="Nirmala UI"/>
+        <a:font script="Tale" typeface="Microsoft Tai Le"/>
+        <a:font script="Talu" typeface="Microsoft New Tai Lue"/>
+        <a:font script="Tfng" typeface="Ebrima"/>
       </a:minorFont>
     </a:fontScheme>
-    <a:fmtScheme name="Escritório">
+    <a:fmtScheme name="Office">
       <a:fillStyleLst>
         <a:solidFill>
           <a:schemeClr val="phClr"/>
@@ -638,13 +675,6 @@
         </a:gradFill>
       </a:fillStyleLst>
       <a:lnStyleLst>
-        <a:ln w="6350" cap="flat" cmpd="sng" algn="ctr">
-          <a:solidFill>
-            <a:schemeClr val="phClr"/>
-          </a:solidFill>
-          <a:prstDash val="solid"/>
-          <a:miter lim="800000"/>
-        </a:ln>
         <a:ln w="12700" cap="flat" cmpd="sng" algn="ctr">
           <a:solidFill>
             <a:schemeClr val="phClr"/>
@@ -653,6 +683,13 @@
           <a:miter lim="800000"/>
         </a:ln>
         <a:ln w="19050" cap="flat" cmpd="sng" algn="ctr">
+          <a:solidFill>
+            <a:schemeClr val="phClr"/>
+          </a:solidFill>
+          <a:prstDash val="solid"/>
+          <a:miter lim="800000"/>
+        </a:ln>
+        <a:ln w="25400" cap="flat" cmpd="sng" algn="ctr">
           <a:solidFill>
             <a:schemeClr val="phClr"/>
           </a:solidFill>
@@ -717,11 +754,31 @@
       </a:bgFillStyleLst>
     </a:fmtScheme>
   </a:themeElements>
-  <a:objectDefaults/>
+  <a:objectDefaults>
+    <a:lnDef>
+      <a:spPr/>
+      <a:bodyPr/>
+      <a:lstStyle/>
+      <a:style>
+        <a:lnRef idx="2">
+          <a:schemeClr val="accent1"/>
+        </a:lnRef>
+        <a:fillRef idx="0">
+          <a:schemeClr val="accent1"/>
+        </a:fillRef>
+        <a:effectRef idx="1">
+          <a:schemeClr val="accent1"/>
+        </a:effectRef>
+        <a:fontRef idx="minor">
+          <a:schemeClr val="tx1"/>
+        </a:fontRef>
+      </a:style>
+    </a:lnDef>
+  </a:objectDefaults>
   <a:extraClrSchemeLst/>
   <a:extLst>
     <a:ext uri="{05A4C25C-085E-4340-85A3-A5531E510DB2}">
-      <thm15:themeFamily xmlns:thm15="http://schemas.microsoft.com/office/thememl/2012/main" name="Office Theme" id="{62F939B6-93AF-4DB8-9C6B-D6C7DFDC589F}" vid="{4A3C46E8-61CC-4603-A589-7422A47A8E4A}"/>
+      <thm15:themeFamily xmlns:thm15="http://schemas.microsoft.com/office/thememl/2012/main" name="Office Theme" id="{2E142A2C-CD16-42D6-873A-C26D2A0506FA}" vid="{1BDDFF52-6CD6-40A5-AB3C-68EB2F1E4D0A}"/>
     </a:ext>
   </a:extLst>
 </a:theme>

</xml_diff>